<commit_message>
Second commit Bohdan Demian
</commit_message>
<xml_diff>
--- a/Bohdan_Demian/Bohdan_Demian.docx
+++ b/Bohdan_Demian/Bohdan_Demian.docx
@@ -4,7 +4,13 @@
   <w:body>
     <w:p>
       <w:r>
-        <w:t>empty</w:t>
+        <w:t>E</w:t>
+      </w:r>
+      <w:r>
+        <w:t>mpty</w:t>
+      </w:r>
+      <w:r>
+        <w:t xml:space="preserve"> - Filled</w:t>
       </w:r>
       <w:bookmarkStart w:id="0" w:name="_GoBack"/>
       <w:bookmarkEnd w:id="0"/>

</xml_diff>